<commit_message>
Changed District to Precinct
</commit_message>
<xml_diff>
--- a/artifacts/myVote_Milestone2.docx
+++ b/artifacts/myVote_Milestone2.docx
@@ -265,12 +265,7 @@
         <w:jc w:val="both"/>
       </w:pPr>
       <w:r>
-        <w:t>Below is the ERD t</w:t>
-      </w:r>
-      <w:bookmarkStart w:id="0" w:name="_GoBack"/>
-      <w:bookmarkEnd w:id="0"/>
-      <w:r>
-        <w:t xml:space="preserve">hat was developed for the </w:t>
+        <w:t xml:space="preserve">Below is the ERD that was developed for the </w:t>
       </w:r>
       <w:proofErr w:type="spellStart"/>
       <w:r>
@@ -619,11 +614,26 @@
       </w:pPr>
       <w:proofErr w:type="spellStart"/>
       <w:r>
-        <w:t>district_id</w:t>
-      </w:r>
-      <w:proofErr w:type="spellEnd"/>
-      <w:r>
-        <w:t xml:space="preserve"> – INT – If a candidate is running for a district office, their district ID. (OPT</w:t>
+        <w:t>precinct</w:t>
+      </w:r>
+      <w:r>
+        <w:t>_id</w:t>
+      </w:r>
+      <w:proofErr w:type="spellEnd"/>
+      <w:r>
+        <w:t xml:space="preserve"> – INT – If a candidate is running for a </w:t>
+      </w:r>
+      <w:r>
+        <w:t>precinct</w:t>
+      </w:r>
+      <w:r>
+        <w:t xml:space="preserve"> office, their </w:t>
+      </w:r>
+      <w:r>
+        <w:t>precinct</w:t>
+      </w:r>
+      <w:r>
+        <w:t xml:space="preserve"> ID. (OPT</w:t>
       </w:r>
       <w:r>
         <w:t>, FK</w:t>
@@ -709,7 +719,12 @@
       </w:r>
       <w:proofErr w:type="spellEnd"/>
       <w:r>
-        <w:t xml:space="preserve"> – BOOL – Indicator that candidate has a picture on the server. Probably won’t implement this. (OPT)</w:t>
+        <w:t xml:space="preserve"> – BOOL – Indicator that candidate has a picture on the server. Probably won’t impl</w:t>
+      </w:r>
+      <w:bookmarkStart w:id="0" w:name="_GoBack"/>
+      <w:bookmarkEnd w:id="0"/>
+      <w:r>
+        <w:t>ement this. (OPT)</w:t>
       </w:r>
     </w:p>
     <w:p>
@@ -888,11 +903,20 @@
       </w:pPr>
       <w:proofErr w:type="spellStart"/>
       <w:r>
-        <w:t>district_id</w:t>
-      </w:r>
-      <w:proofErr w:type="spellEnd"/>
-      <w:r>
-        <w:t xml:space="preserve"> – INT – District ID for given ZIP Code.</w:t>
+        <w:t>precinct</w:t>
+      </w:r>
+      <w:r>
+        <w:t>_id</w:t>
+      </w:r>
+      <w:proofErr w:type="spellEnd"/>
+      <w:r>
+        <w:t xml:space="preserve"> – INT – </w:t>
+      </w:r>
+      <w:r>
+        <w:t>Precinct</w:t>
+      </w:r>
+      <w:r>
+        <w:t xml:space="preserve"> ID for given ZIP Code.</w:t>
       </w:r>
       <w:r>
         <w:t xml:space="preserve"> (REQ, FK)</w:t>
@@ -915,7 +939,10 @@
         </w:numPr>
       </w:pPr>
       <w:r>
-        <w:t>id – INT – ID for District</w:t>
+        <w:t xml:space="preserve">id – INT – ID for </w:t>
+      </w:r>
+      <w:r>
+        <w:t>Precinct</w:t>
       </w:r>
       <w:r>
         <w:t xml:space="preserve"> (</w:t>
@@ -937,11 +964,20 @@
       </w:pPr>
       <w:proofErr w:type="spellStart"/>
       <w:r>
-        <w:t>district_num</w:t>
-      </w:r>
-      <w:proofErr w:type="spellEnd"/>
-      <w:r>
-        <w:t xml:space="preserve"> – STRING – The number for the district.</w:t>
+        <w:t>precinct</w:t>
+      </w:r>
+      <w:r>
+        <w:t>_num</w:t>
+      </w:r>
+      <w:proofErr w:type="spellEnd"/>
+      <w:r>
+        <w:t xml:space="preserve"> – STRING – The number for the </w:t>
+      </w:r>
+      <w:r>
+        <w:t>precinct</w:t>
+      </w:r>
+      <w:r>
+        <w:t>.</w:t>
       </w:r>
       <w:r>
         <w:t xml:space="preserve"> (REQ)</w:t>
@@ -957,11 +993,20 @@
       </w:pPr>
       <w:proofErr w:type="spellStart"/>
       <w:r>
-        <w:t>district_type</w:t>
-      </w:r>
-      <w:proofErr w:type="spellEnd"/>
-      <w:r>
-        <w:t xml:space="preserve"> – STRING – Explains what differentiates the district from the others.</w:t>
+        <w:t>precinct</w:t>
+      </w:r>
+      <w:r>
+        <w:t>_type</w:t>
+      </w:r>
+      <w:proofErr w:type="spellEnd"/>
+      <w:r>
+        <w:t xml:space="preserve"> – STRING – Explains what differentiates the </w:t>
+      </w:r>
+      <w:r>
+        <w:t>precinct</w:t>
+      </w:r>
+      <w:r>
+        <w:t xml:space="preserve"> from the others.</w:t>
       </w:r>
       <w:r>
         <w:t xml:space="preserve"> (REQ)</w:t>
@@ -1046,11 +1091,20 @@
       </w:pPr>
       <w:proofErr w:type="spellStart"/>
       <w:r>
-        <w:t>district_id</w:t>
-      </w:r>
-      <w:proofErr w:type="spellEnd"/>
-      <w:r>
-        <w:t xml:space="preserve"> – INT – ID for district. (REQ, FK)</w:t>
+        <w:t>precinct</w:t>
+      </w:r>
+      <w:r>
+        <w:t>_id</w:t>
+      </w:r>
+      <w:proofErr w:type="spellEnd"/>
+      <w:r>
+        <w:t xml:space="preserve"> – INT – ID for </w:t>
+      </w:r>
+      <w:r>
+        <w:t>precinct</w:t>
+      </w:r>
+      <w:r>
+        <w:t>. (REQ, FK)</w:t>
       </w:r>
     </w:p>
     <w:p/>
@@ -1407,11 +1461,26 @@
       </w:pPr>
       <w:proofErr w:type="spellStart"/>
       <w:r>
-        <w:t>district_id</w:t>
-      </w:r>
-      <w:proofErr w:type="spellEnd"/>
-      <w:r>
-        <w:t xml:space="preserve"> – INT – If a judge is running for a district office, their district ID. (REQ, FK)</w:t>
+        <w:t>precinct</w:t>
+      </w:r>
+      <w:r>
+        <w:t>_id</w:t>
+      </w:r>
+      <w:proofErr w:type="spellEnd"/>
+      <w:r>
+        <w:t xml:space="preserve"> – INT – If a judge is running for a </w:t>
+      </w:r>
+      <w:r>
+        <w:t>precinct</w:t>
+      </w:r>
+      <w:r>
+        <w:t xml:space="preserve"> office, their </w:t>
+      </w:r>
+      <w:r>
+        <w:t>precinct</w:t>
+      </w:r>
+      <w:r>
+        <w:t xml:space="preserve"> ID. (REQ, FK)</w:t>
       </w:r>
     </w:p>
     <w:p>
@@ -2782,13 +2851,7 @@
         <w:t>Find Your Match</w:t>
       </w:r>
       <w:r>
-        <w:t xml:space="preserve"> page initially, the user should be taken through a redirect to create a new session variable</w:t>
-      </w:r>
-      <w:r>
-        <w:t xml:space="preserve"> (no user interaction)</w:t>
-      </w:r>
-      <w:r>
-        <w:t xml:space="preserve">, which is stored in the Voter table along with the ZIP code they enter. </w:t>
+        <w:t xml:space="preserve"> page initially, the user should be taken through a redirect to create a new session variable (no user interaction), which is stored in the Voter table along with the ZIP code they enter. </w:t>
       </w:r>
       <w:r>
         <w:t xml:space="preserve">The </w:t>
@@ -5339,6 +5402,29 @@
       <w:color w:val="1F3763" w:themeColor="accent1" w:themeShade="7F"/>
     </w:rPr>
   </w:style>
+  <w:style w:type="paragraph" w:styleId="DocumentMap">
+    <w:name w:val="Document Map"/>
+    <w:basedOn w:val="Normal"/>
+    <w:link w:val="DocumentMapChar"/>
+    <w:uiPriority w:val="99"/>
+    <w:semiHidden/>
+    <w:unhideWhenUsed/>
+    <w:rsid w:val="006D096B"/>
+    <w:rPr>
+      <w:rFonts w:ascii="Times New Roman" w:hAnsi="Times New Roman" w:cs="Times New Roman"/>
+    </w:rPr>
+  </w:style>
+  <w:style w:type="character" w:customStyle="1" w:styleId="DocumentMapChar">
+    <w:name w:val="Document Map Char"/>
+    <w:basedOn w:val="DefaultParagraphFont"/>
+    <w:link w:val="DocumentMap"/>
+    <w:uiPriority w:val="99"/>
+    <w:semiHidden/>
+    <w:rsid w:val="006D096B"/>
+    <w:rPr>
+      <w:rFonts w:ascii="Times New Roman" w:hAnsi="Times New Roman" w:cs="Times New Roman"/>
+    </w:rPr>
+  </w:style>
 </w:styles>
 </file>
 

</xml_diff>